<commit_message>
vz reducer attachment updates
</commit_message>
<xml_diff>
--- a/docs/00_VZReducer_CACIE_Tools_ctp.docx
+++ b/docs/00_VZReducer_CACIE_Tools_ctp.docx
@@ -592,61 +592,19 @@
         <w:rPr>
           <w:rFonts w:ascii="Arial" w:hAnsi="Arial" w:cs="Arial"/>
         </w:rPr>
-        <w:t xml:space="preserve">a user-defined list of </w:t>
-      </w:r>
-      <w:r>
-        <w:rPr>
-          <w:rFonts w:ascii="Arial" w:hAnsi="Arial" w:cs="Arial"/>
-        </w:rPr>
-        <w:t>waste sites</w:t>
-      </w:r>
-      <w:r>
-        <w:rPr>
-          <w:rFonts w:ascii="Arial" w:hAnsi="Arial" w:cs="Arial"/>
-        </w:rPr>
-        <w:t xml:space="preserve">; each </w:t>
-      </w:r>
-      <w:r>
-        <w:rPr>
-          <w:rFonts w:ascii="Arial" w:hAnsi="Arial" w:cs="Arial"/>
-        </w:rPr>
-        <w:t>waste site</w:t>
-      </w:r>
-      <w:r>
-        <w:rPr>
-          <w:rFonts w:ascii="Arial" w:hAnsi="Arial" w:cs="Arial"/>
-        </w:rPr>
-        <w:t xml:space="preserve"> enclosed in double quotes (“”)</w:t>
-      </w:r>
-      <w:r>
-        <w:rPr>
-          <w:rFonts w:ascii="Arial" w:hAnsi="Arial" w:cs="Arial"/>
-        </w:rPr>
-        <w:t>. I</w:t>
-      </w:r>
-      <w:r>
-        <w:rPr>
-          <w:rFonts w:ascii="Arial" w:hAnsi="Arial" w:cs="Arial"/>
-        </w:rPr>
-        <w:t xml:space="preserve">f not defined (i.e., []), all </w:t>
-      </w:r>
-      <w:r>
-        <w:rPr>
-          <w:rFonts w:ascii="Arial" w:hAnsi="Arial" w:cs="Arial"/>
-        </w:rPr>
-        <w:t xml:space="preserve">waste sites in the solid waste inventory files </w:t>
-      </w:r>
-      <w:r>
-        <w:rPr>
-          <w:rFonts w:ascii="Arial" w:hAnsi="Arial" w:cs="Arial"/>
-        </w:rPr>
-        <w:t xml:space="preserve">are </w:t>
-      </w:r>
-      <w:r>
-        <w:rPr>
-          <w:rFonts w:ascii="Arial" w:hAnsi="Arial" w:cs="Arial"/>
-        </w:rPr>
-        <w:t>processed through the reduction.</w:t>
+        <w:t>a user-defined list of waste sites</w:t>
+      </w:r>
+      <w:r>
+        <w:rPr>
+          <w:rFonts w:ascii="Arial" w:hAnsi="Arial" w:cs="Arial"/>
+        </w:rPr>
+        <w:t>; each waste site enclosed in double quotes (“”)</w:t>
+      </w:r>
+      <w:r>
+        <w:rPr>
+          <w:rFonts w:ascii="Arial" w:hAnsi="Arial" w:cs="Arial"/>
+        </w:rPr>
+        <w:t>. If not defined (i.e., []), all waste sites in the solid waste inventory files are processed through the reduction.</w:t>
       </w:r>
     </w:p>
     <w:p>
@@ -776,8 +734,6 @@
         <w:tab/>
         <w:t>"Output Error Threshold":"1e-2",</w:t>
       </w:r>
-      <w:bookmarkStart w:id="1" w:name="_GoBack"/>
-      <w:bookmarkEnd w:id="1"/>
     </w:p>
     <w:p>
       <w:pPr>
@@ -1104,19 +1060,7 @@
         <w:rPr>
           <w:rFonts w:ascii="Arial" w:hAnsi="Arial" w:cs="Arial"/>
         </w:rPr>
-        <w:t xml:space="preserve">Python </w:t>
-      </w:r>
-      <w:r>
-        <w:rPr>
-          <w:rFonts w:ascii="Arial" w:hAnsi="Arial" w:cs="Arial"/>
-        </w:rPr>
-        <w:t xml:space="preserve">Standard </w:t>
-      </w:r>
-      <w:r>
-        <w:rPr>
-          <w:rFonts w:ascii="Arial" w:hAnsi="Arial" w:cs="Arial"/>
-        </w:rPr>
-        <w:t>Libraries:</w:t>
+        <w:t>Python Standard Libraries:</w:t>
       </w:r>
       <w:r>
         <w:rPr>
@@ -1155,29 +1099,13 @@
           <w:rFonts w:ascii="Arial" w:hAnsi="Arial" w:cs="Arial"/>
         </w:rPr>
         <w:br/>
-      </w:r>
-      <w:r>
-        <w:rPr>
-          <w:rFonts w:ascii="Arial" w:hAnsi="Arial" w:cs="Arial"/>
-        </w:rPr>
-        <w:t>json</w:t>
-      </w:r>
-      <w:r>
-        <w:rPr>
-          <w:rFonts w:ascii="Arial" w:hAnsi="Arial" w:cs="Arial"/>
-        </w:rPr>
-        <w:t xml:space="preserve"> </w:t>
+        <w:t xml:space="preserve">json </w:t>
       </w:r>
       <w:r>
         <w:rPr>
           <w:rFonts w:ascii="Arial" w:hAnsi="Arial" w:cs="Arial"/>
         </w:rPr>
         <w:br/>
-      </w:r>
-      <w:r>
-        <w:rPr>
-          <w:rFonts w:ascii="Arial" w:hAnsi="Arial" w:cs="Arial"/>
-        </w:rPr>
         <w:t>logging</w:t>
       </w:r>
       <w:r>
@@ -1677,35 +1605,47 @@
           <w:rFonts w:ascii="Arial" w:hAnsi="Arial" w:cs="Arial"/>
         </w:rPr>
       </w:pPr>
+      <w:proofErr w:type="spellStart"/>
       <w:r>
         <w:rPr>
           <w:rFonts w:ascii="Arial" w:hAnsi="Arial" w:cs="Arial"/>
         </w:rPr>
         <w:t>pylib</w:t>
       </w:r>
+      <w:proofErr w:type="spellEnd"/>
       <w:r>
         <w:rPr>
           <w:rFonts w:ascii="Arial" w:hAnsi="Arial" w:cs="Arial"/>
         </w:rPr>
         <w:t>\</w:t>
       </w:r>
+      <w:proofErr w:type="spellStart"/>
       <w:r>
         <w:rPr>
           <w:rFonts w:ascii="Arial" w:hAnsi="Arial" w:cs="Arial"/>
         </w:rPr>
         <w:t>vzreducer</w:t>
       </w:r>
+      <w:proofErr w:type="spellEnd"/>
       <w:r>
         <w:rPr>
           <w:rFonts w:ascii="Arial" w:hAnsi="Arial" w:cs="Arial"/>
         </w:rPr>
         <w:t>\</w:t>
       </w:r>
-      <w:r>
-        <w:rPr>
-          <w:rFonts w:ascii="Arial" w:hAnsi="Arial" w:cs="Arial"/>
-        </w:rPr>
-        <w:t xml:space="preserve">summary_file </w:t>
+      <w:proofErr w:type="spellStart"/>
+      <w:r>
+        <w:rPr>
+          <w:rFonts w:ascii="Arial" w:hAnsi="Arial" w:cs="Arial"/>
+        </w:rPr>
+        <w:t>summary_file</w:t>
+      </w:r>
+      <w:proofErr w:type="spellEnd"/>
+      <w:r>
+        <w:rPr>
+          <w:rFonts w:ascii="Arial" w:hAnsi="Arial" w:cs="Arial"/>
+        </w:rPr>
+        <w:t xml:space="preserve"> </w:t>
       </w:r>
       <w:r>
         <w:rPr>
@@ -1713,12 +1653,14 @@
         </w:rPr>
         <w:t>[</w:t>
       </w:r>
+      <w:proofErr w:type="spellStart"/>
       <w:r>
         <w:rPr>
           <w:rFonts w:ascii="Arial" w:hAnsi="Arial" w:cs="Arial"/>
         </w:rPr>
         <w:t>reset_summary_file</w:t>
       </w:r>
+      <w:proofErr w:type="spellEnd"/>
       <w:r>
         <w:rPr>
           <w:rFonts w:ascii="Arial" w:hAnsi="Arial" w:cs="Arial"/>
@@ -2186,13 +2128,7 @@
         <w:rPr>
           <w:rFonts w:ascii="Arial" w:hAnsi="Arial" w:cs="Arial"/>
         </w:rPr>
-        <w:t xml:space="preserve">–loglevel </w:t>
-      </w:r>
-      <w:r>
-        <w:rPr>
-          <w:rFonts w:ascii="Arial" w:hAnsi="Arial" w:cs="Arial"/>
-        </w:rPr>
-        <w:t>{</w:t>
+        <w:t>–loglevel {</w:t>
       </w:r>
       <w:proofErr w:type="gramStart"/>
       <w:r>
@@ -2219,11 +2155,6 @@
           <w:rFonts w:ascii="Arial" w:hAnsi="Arial" w:cs="Arial"/>
         </w:rPr>
         <w:tab/>
-      </w:r>
-      <w:r>
-        <w:rPr>
-          <w:rFonts w:ascii="Arial" w:hAnsi="Arial" w:cs="Arial"/>
-        </w:rPr>
         <w:t>verbosity of log: (I)</w:t>
       </w:r>
       <w:proofErr w:type="spellStart"/>
@@ -2271,13 +2202,7 @@
         <w:rPr>
           <w:rFonts w:ascii="Arial" w:hAnsi="Arial" w:cs="Arial"/>
         </w:rPr>
-        <w:t>--logfile</w:t>
-      </w:r>
-      <w:r>
-        <w:rPr>
-          <w:rFonts w:ascii="Arial" w:hAnsi="Arial" w:cs="Arial"/>
-        </w:rPr>
-        <w:t xml:space="preserve"> LOGFILE</w:t>
+        <w:t>--logfile LOGFILE</w:t>
       </w:r>
       <w:r>
         <w:rPr>
@@ -2317,8 +2242,16 @@
         <w:rPr>
           <w:rFonts w:ascii="Arial" w:hAnsi="Arial" w:cs="Arial"/>
         </w:rPr>
-        <w:t>–logfilemode</w:t>
-      </w:r>
+        <w:t>–</w:t>
+      </w:r>
+      <w:proofErr w:type="spellStart"/>
+      <w:r>
+        <w:rPr>
+          <w:rFonts w:ascii="Arial" w:hAnsi="Arial" w:cs="Arial"/>
+        </w:rPr>
+        <w:t>logfilemode</w:t>
+      </w:r>
+      <w:proofErr w:type="spellEnd"/>
       <w:r>
         <w:rPr>
           <w:rFonts w:ascii="Arial" w:hAnsi="Arial" w:cs="Arial"/>
@@ -2379,13 +2312,7 @@
         <w:rPr>
           <w:rFonts w:ascii="Arial" w:hAnsi="Arial" w:cs="Arial"/>
         </w:rPr>
-        <w:t>Shell file configuration</w:t>
-      </w:r>
-      <w:r>
-        <w:rPr>
-          <w:rFonts w:ascii="Arial" w:hAnsi="Arial" w:cs="Arial"/>
-        </w:rPr>
-        <w:t>:</w:t>
+        <w:t>Shell file configuration:</w:t>
       </w:r>
     </w:p>
     <w:p>
@@ -2490,15 +2417,9 @@
           <w:rFonts w:ascii="Arial" w:hAnsi="Arial" w:cs="Arial"/>
         </w:rPr>
         <w:tab/>
-        <w:t xml:space="preserve">"200 </w:t>
+        <w:t>"200 E":"</w:t>
       </w:r>
       <w:proofErr w:type="spellStart"/>
-      <w:r>
-        <w:rPr>
-          <w:rFonts w:ascii="Arial" w:hAnsi="Arial" w:cs="Arial"/>
-        </w:rPr>
-        <w:t>E":"</w:t>
-      </w:r>
       <w:r>
         <w:rPr>
           <w:rFonts w:ascii="Arial" w:hAnsi="Arial" w:cs="Arial"/>
@@ -4122,6 +4043,12 @@
                 <w:rFonts w:ascii="Arial" w:hAnsi="Arial"/>
               </w:rPr>
             </w:pPr>
+            <w:r>
+              <w:rPr>
+                <w:rFonts w:ascii="Arial" w:hAnsi="Arial"/>
+              </w:rPr>
+              <w:t>Acceptable relative difference threshold ([original mass – reduced mass]/original mass)</w:t>
+            </w:r>
           </w:p>
         </w:tc>
         <w:tc>
@@ -4219,6 +4146,12 @@
                 <w:rFonts w:ascii="Arial" w:hAnsi="Arial"/>
               </w:rPr>
             </w:pPr>
+            <w:r>
+              <w:rPr>
+                <w:rFonts w:ascii="Arial" w:hAnsi="Arial"/>
+              </w:rPr>
+              <w:t>Maximum number of datapoints in reduced dataset</w:t>
+            </w:r>
           </w:p>
         </w:tc>
         <w:tc>
@@ -4316,6 +4249,12 @@
                 <w:rFonts w:ascii="Arial" w:hAnsi="Arial"/>
               </w:rPr>
             </w:pPr>
+            <w:r>
+              <w:rPr>
+                <w:rFonts w:ascii="Arial" w:hAnsi="Arial"/>
+              </w:rPr>
+              <w:t>Minimum number of datapoints in reduced dataset</w:t>
+            </w:r>
           </w:p>
         </w:tc>
         <w:tc>
@@ -4413,6 +4352,12 @@
                 <w:rFonts w:ascii="Arial" w:hAnsi="Arial"/>
               </w:rPr>
             </w:pPr>
+            <w:r>
+              <w:rPr>
+                <w:rFonts w:ascii="Arial" w:hAnsi="Arial"/>
+              </w:rPr>
+              <w:t>Minimum number of reduction iterations</w:t>
+            </w:r>
           </w:p>
         </w:tc>
         <w:tc>
@@ -4468,6 +4413,7 @@
               <w:rPr>
                 <w:rFonts w:ascii="Arial" w:hAnsi="Arial"/>
               </w:rPr>
+              <w:lastRenderedPageBreak/>
               <w:t>Maximum Iterations</w:t>
             </w:r>
           </w:p>
@@ -4510,6 +4456,12 @@
                 <w:rFonts w:ascii="Arial" w:hAnsi="Arial"/>
               </w:rPr>
             </w:pPr>
+            <w:r>
+              <w:rPr>
+                <w:rFonts w:ascii="Arial" w:hAnsi="Arial"/>
+              </w:rPr>
+              <w:t>Maximum number of reduction iterations</w:t>
+            </w:r>
           </w:p>
         </w:tc>
         <w:tc>
@@ -4607,6 +4559,12 @@
                 <w:rFonts w:ascii="Arial" w:hAnsi="Arial"/>
               </w:rPr>
             </w:pPr>
+            <w:r>
+              <w:rPr>
+                <w:rFonts w:ascii="Arial" w:hAnsi="Arial"/>
+              </w:rPr>
+              <w:t>Maximum number of iterations for distributing the difference in mass across the reduced dataset</w:t>
+            </w:r>
           </w:p>
         </w:tc>
         <w:tc>
@@ -4662,7 +4620,7 @@
               <w:rPr>
                 <w:rFonts w:ascii="Arial" w:hAnsi="Arial"/>
               </w:rPr>
-              <w:t>Flux Floor</w:t>
+              <w:t>Peak Height</w:t>
             </w:r>
           </w:p>
         </w:tc>
@@ -4686,7 +4644,7 @@
               <w:rPr>
                 <w:rFonts w:ascii="Arial" w:hAnsi="Arial"/>
               </w:rPr>
-              <w:t>FLUX_FLOOR_KEY</w:t>
+              <w:t>PEAK_HEIGHT_KEY</w:t>
             </w:r>
           </w:p>
         </w:tc>
@@ -4708,8 +4666,10 @@
               <w:rPr>
                 <w:rFonts w:ascii="Arial" w:hAnsi="Arial"/>
               </w:rPr>
-              <w:t>NOT SURE IF CURRENTLY USED IN CODE…</w:t>
-            </w:r>
+              <w:t>Minimum difference between fluxes to be considered a peak or valley during data reduction</w:t>
+            </w:r>
+            <w:bookmarkStart w:id="1" w:name="_GoBack"/>
+            <w:bookmarkEnd w:id="1"/>
           </w:p>
         </w:tc>
         <w:tc>
@@ -4765,7 +4725,109 @@
               <w:rPr>
                 <w:rFonts w:ascii="Arial" w:hAnsi="Arial"/>
               </w:rPr>
-              <w:lastRenderedPageBreak/>
+              <w:t>Flux Floor</w:t>
+            </w:r>
+          </w:p>
+        </w:tc>
+        <w:tc>
+          <w:tcPr>
+            <w:tcW w:w="4014" w:type="dxa"/>
+            <w:gridSpan w:val="2"/>
+            <w:vAlign w:val="center"/>
+          </w:tcPr>
+          <w:p>
+            <w:pPr>
+              <w:pStyle w:val="H1bodytext"/>
+              <w:spacing w:beforeLines="40" w:before="96" w:afterLines="40" w:after="96"/>
+              <w:ind w:left="0"/>
+              <w:jc w:val="center"/>
+              <w:rPr>
+                <w:rFonts w:ascii="Arial" w:hAnsi="Arial"/>
+              </w:rPr>
+            </w:pPr>
+            <w:r>
+              <w:rPr>
+                <w:rFonts w:ascii="Arial" w:hAnsi="Arial"/>
+              </w:rPr>
+              <w:t>FLUX_FLOOR_KEY</w:t>
+            </w:r>
+          </w:p>
+        </w:tc>
+        <w:tc>
+          <w:tcPr>
+            <w:tcW w:w="3186" w:type="dxa"/>
+            <w:vAlign w:val="center"/>
+          </w:tcPr>
+          <w:p>
+            <w:pPr>
+              <w:pStyle w:val="H1bodytext"/>
+              <w:spacing w:beforeLines="40" w:before="96" w:afterLines="40" w:after="96"/>
+              <w:ind w:left="0"/>
+              <w:rPr>
+                <w:rFonts w:ascii="Arial" w:hAnsi="Arial"/>
+              </w:rPr>
+            </w:pPr>
+            <w:r>
+              <w:rPr>
+                <w:rFonts w:ascii="Arial" w:hAnsi="Arial"/>
+              </w:rPr>
+              <w:t>NOT SURE IF CURRENTLY USED IN CODE…</w:t>
+            </w:r>
+          </w:p>
+        </w:tc>
+        <w:tc>
+          <w:tcPr>
+            <w:tcW w:w="1710" w:type="dxa"/>
+            <w:vAlign w:val="center"/>
+          </w:tcPr>
+          <w:p>
+            <w:pPr>
+              <w:pStyle w:val="H1bodytext"/>
+              <w:spacing w:beforeLines="40" w:before="96" w:afterLines="40" w:after="96"/>
+              <w:ind w:left="0"/>
+              <w:rPr>
+                <w:rFonts w:ascii="Arial" w:hAnsi="Arial"/>
+              </w:rPr>
+            </w:pPr>
+          </w:p>
+        </w:tc>
+        <w:tc>
+          <w:tcPr>
+            <w:tcW w:w="1710" w:type="dxa"/>
+            <w:vAlign w:val="center"/>
+          </w:tcPr>
+          <w:p>
+            <w:pPr>
+              <w:pStyle w:val="H1bodytext"/>
+              <w:spacing w:beforeLines="40" w:before="96" w:afterLines="40" w:after="96"/>
+              <w:ind w:left="0"/>
+              <w:rPr>
+                <w:rFonts w:ascii="Arial" w:hAnsi="Arial"/>
+              </w:rPr>
+            </w:pPr>
+          </w:p>
+        </w:tc>
+      </w:tr>
+      <w:tr>
+        <w:tc>
+          <w:tcPr>
+            <w:tcW w:w="3420" w:type="dxa"/>
+            <w:gridSpan w:val="2"/>
+            <w:vAlign w:val="center"/>
+          </w:tcPr>
+          <w:p>
+            <w:pPr>
+              <w:pStyle w:val="H1bodytext"/>
+              <w:spacing w:beforeLines="40" w:before="96" w:afterLines="40" w:after="96"/>
+              <w:ind w:left="0"/>
+              <w:rPr>
+                <w:rFonts w:ascii="Arial" w:hAnsi="Arial"/>
+              </w:rPr>
+            </w:pPr>
+            <w:r>
+              <w:rPr>
+                <w:rFonts w:ascii="Arial" w:hAnsi="Arial"/>
+              </w:rPr>
               <w:t>Delta Slope Tolerance (?)</w:t>
             </w:r>
           </w:p>
@@ -4993,7 +5055,35 @@
               <w:rPr>
                 <w:rFonts w:ascii="Arial" w:hAnsi="Arial"/>
               </w:rPr>
-              <w:t>ile (pylib\vzreducer\</w:t>
+              <w:t>ile (</w:t>
+            </w:r>
+            <w:proofErr w:type="spellStart"/>
+            <w:r>
+              <w:rPr>
+                <w:rFonts w:ascii="Arial" w:hAnsi="Arial"/>
+              </w:rPr>
+              <w:t>pylib</w:t>
+            </w:r>
+            <w:proofErr w:type="spellEnd"/>
+            <w:r>
+              <w:rPr>
+                <w:rFonts w:ascii="Arial" w:hAnsi="Arial"/>
+              </w:rPr>
+              <w:t>\</w:t>
+            </w:r>
+            <w:proofErr w:type="spellStart"/>
+            <w:r>
+              <w:rPr>
+                <w:rFonts w:ascii="Arial" w:hAnsi="Arial"/>
+              </w:rPr>
+              <w:t>vzreducer</w:t>
+            </w:r>
+            <w:proofErr w:type="spellEnd"/>
+            <w:r>
+              <w:rPr>
+                <w:rFonts w:ascii="Arial" w:hAnsi="Arial"/>
+              </w:rPr>
+              <w:t>\</w:t>
             </w:r>
             <w:proofErr w:type="spellStart"/>
             <w:r>
@@ -5719,6 +5809,7 @@
               <w:rPr>
                 <w:rFonts w:ascii="Arial" w:hAnsi="Arial"/>
               </w:rPr>
+              <w:lastRenderedPageBreak/>
               <w:t>CUTOFF_FREQUENCY</w:t>
             </w:r>
           </w:p>
@@ -6519,7 +6610,6 @@
               <w:rPr>
                 <w:rFonts w:ascii="Arial" w:hAnsi="Arial"/>
               </w:rPr>
-              <w:lastRenderedPageBreak/>
               <w:t>SIGNAL_TITLE</w:t>
             </w:r>
           </w:p>

</xml_diff>